<commit_message>
Added chunk_grid abstraction. Before chunks are placed in the game they are staged in chunk_grid as maps.
</commit_message>
<xml_diff>
--- a/Documentation/Dreamscape Project Log.docx
+++ b/Documentation/Dreamscape Project Log.docx
@@ -23,8 +23,6 @@
         </w:rPr>
         <w:t>5</w:t>
       </w:r>
-      <w:bookmarkStart w:id="0" w:name="_GoBack"/>
-      <w:bookmarkEnd w:id="0"/>
     </w:p>
     <w:p>
       <w:pPr>
@@ -35,7 +33,7 @@
         </w:numPr>
       </w:pPr>
       <w:r>
-        <w:t>Continue building core game loop</w:t>
+        <w:t>Expand on Random Map Generation</w:t>
       </w:r>
     </w:p>
     <w:p>
@@ -46,8 +44,9 @@
           <w:numId w:val="6"/>
         </w:numPr>
       </w:pPr>
-      <w:r>
-        <w:t>Fill in empty rooms with random generation</w:t>
+      <w:bookmarkStart w:id="0" w:name="_GoBack"/>
+      <w:r>
+        <w:t>Introduce chunk map abstraction</w:t>
       </w:r>
     </w:p>
     <w:p>
@@ -59,19 +58,7 @@
         </w:numPr>
       </w:pPr>
       <w:r>
-        <w:t>Randomly place key</w:t>
-      </w:r>
-    </w:p>
-    <w:p>
-      <w:pPr>
-        <w:pStyle w:val="ListParagraph"/>
-        <w:numPr>
-          <w:ilvl w:val="2"/>
-          <w:numId w:val="6"/>
-        </w:numPr>
-      </w:pPr>
-      <w:r>
-        <w:t>Modify random path generation for multiple paths</w:t>
+        <w:t>Separate object generation steps into tiers</w:t>
       </w:r>
     </w:p>
     <w:p>
@@ -83,14 +70,10 @@
         </w:numPr>
       </w:pPr>
       <w:r>
-        <w:t xml:space="preserve">Extend to 5 level </w:t>
-      </w:r>
-      <w:proofErr w:type="gramStart"/>
-      <w:r>
-        <w:t>loop</w:t>
-      </w:r>
-      <w:proofErr w:type="gramEnd"/>
-    </w:p>
+        <w:t>Ensure path existence for keys and doors</w:t>
+      </w:r>
+    </w:p>
+    <w:bookmarkEnd w:id="0"/>
     <w:p>
       <w:pPr>
         <w:pStyle w:val="ListParagraph"/>
@@ -100,7 +83,7 @@
         </w:numPr>
       </w:pPr>
       <w:r>
-        <w:t>Update Monsters</w:t>
+        <w:t>Finish core game loop</w:t>
       </w:r>
     </w:p>
     <w:p>
@@ -112,19 +95,7 @@
         </w:numPr>
       </w:pPr>
       <w:r>
-        <w:t>Add second monster</w:t>
-      </w:r>
-    </w:p>
-    <w:p>
-      <w:pPr>
-        <w:pStyle w:val="ListParagraph"/>
-        <w:numPr>
-          <w:ilvl w:val="1"/>
-          <w:numId w:val="6"/>
-        </w:numPr>
-      </w:pPr>
-      <w:r>
-        <w:t>Refine monster AI</w:t>
+        <w:t>Set up 5 level stage</w:t>
       </w:r>
     </w:p>
     <w:p>
@@ -515,7 +486,6 @@
         </w:numPr>
       </w:pPr>
       <w:r>
-        <w:lastRenderedPageBreak/>
         <w:t>Damage application</w:t>
       </w:r>
     </w:p>

</xml_diff>

<commit_message>
Added redimentary casting animation, level indicator, and stage persistent player hp.
</commit_message>
<xml_diff>
--- a/Documentation/Dreamscape Project Log.docx
+++ b/Documentation/Dreamscape Project Log.docx
@@ -4,6 +4,7 @@
   <w:body>
     <w:p>
       <w:pPr>
+        <w:spacing w:line="240" w:lineRule="auto"/>
         <w:rPr>
           <w:b/>
           <w:bCs/>
@@ -31,75 +32,231 @@
           <w:ilvl w:val="0"/>
           <w:numId w:val="6"/>
         </w:numPr>
-      </w:pPr>
-      <w:r>
-        <w:t>Expand on Random Map Generation</w:t>
-      </w:r>
-    </w:p>
-    <w:p>
-      <w:pPr>
-        <w:pStyle w:val="ListParagraph"/>
-        <w:numPr>
-          <w:ilvl w:val="1"/>
-          <w:numId w:val="6"/>
-        </w:numPr>
-      </w:pPr>
+        <w:spacing w:line="240" w:lineRule="auto"/>
+      </w:pPr>
+      <w:r>
+        <w:t>Set up source control</w:t>
+      </w:r>
+    </w:p>
+    <w:p>
+      <w:pPr>
+        <w:pStyle w:val="ListParagraph"/>
+        <w:numPr>
+          <w:ilvl w:val="0"/>
+          <w:numId w:val="6"/>
+        </w:numPr>
+        <w:spacing w:line="240" w:lineRule="auto"/>
+      </w:pPr>
+      <w:r>
+        <w:t xml:space="preserve">Expand on </w:t>
+      </w:r>
+      <w:r>
+        <w:t>random map generation</w:t>
+      </w:r>
+    </w:p>
+    <w:p>
+      <w:pPr>
+        <w:pStyle w:val="ListParagraph"/>
+        <w:numPr>
+          <w:ilvl w:val="1"/>
+          <w:numId w:val="6"/>
+        </w:numPr>
+        <w:spacing w:line="240" w:lineRule="auto"/>
+      </w:pPr>
+      <w:r>
+        <w:t>Introduce chunk map abstraction</w:t>
+      </w:r>
+    </w:p>
+    <w:p>
+      <w:pPr>
+        <w:pStyle w:val="ListParagraph"/>
+        <w:numPr>
+          <w:ilvl w:val="1"/>
+          <w:numId w:val="6"/>
+        </w:numPr>
+        <w:spacing w:line="240" w:lineRule="auto"/>
+      </w:pPr>
+      <w:r>
+        <w:t>Separate object generation steps into tiers</w:t>
+      </w:r>
+    </w:p>
+    <w:p>
+      <w:pPr>
+        <w:pStyle w:val="ListParagraph"/>
+        <w:numPr>
+          <w:ilvl w:val="1"/>
+          <w:numId w:val="6"/>
+        </w:numPr>
+        <w:spacing w:line="240" w:lineRule="auto"/>
+      </w:pPr>
+      <w:r>
+        <w:t>Ensure path existence for keys and doors</w:t>
+      </w:r>
+    </w:p>
+    <w:p>
+      <w:pPr>
+        <w:pStyle w:val="ListParagraph"/>
+        <w:numPr>
+          <w:ilvl w:val="0"/>
+          <w:numId w:val="6"/>
+        </w:numPr>
+        <w:spacing w:line="240" w:lineRule="auto"/>
+      </w:pPr>
+      <w:r>
+        <w:t>Finish core game loop</w:t>
+      </w:r>
+    </w:p>
+    <w:p>
+      <w:pPr>
+        <w:pStyle w:val="ListParagraph"/>
+        <w:numPr>
+          <w:ilvl w:val="1"/>
+          <w:numId w:val="6"/>
+        </w:numPr>
+        <w:spacing w:line="240" w:lineRule="auto"/>
+      </w:pPr>
+      <w:r>
+        <w:t>Set up 5 level stage</w:t>
+      </w:r>
+    </w:p>
+    <w:p>
+      <w:pPr>
+        <w:pStyle w:val="ListParagraph"/>
+        <w:numPr>
+          <w:ilvl w:val="0"/>
+          <w:numId w:val="6"/>
+        </w:numPr>
+        <w:spacing w:line="240" w:lineRule="auto"/>
+      </w:pPr>
+      <w:r>
+        <w:t>Core game loop improvements</w:t>
+      </w:r>
+    </w:p>
+    <w:p>
+      <w:pPr>
+        <w:pStyle w:val="ListParagraph"/>
+        <w:numPr>
+          <w:ilvl w:val="1"/>
+          <w:numId w:val="6"/>
+        </w:numPr>
+        <w:spacing w:line="240" w:lineRule="auto"/>
+      </w:pPr>
+      <w:r>
+        <w:t>Current level indicator</w:t>
+      </w:r>
+    </w:p>
+    <w:p>
+      <w:pPr>
+        <w:pStyle w:val="ListParagraph"/>
+        <w:numPr>
+          <w:ilvl w:val="1"/>
+          <w:numId w:val="6"/>
+        </w:numPr>
+        <w:spacing w:line="240" w:lineRule="auto"/>
+      </w:pPr>
+      <w:r>
+        <w:t>HP persistence</w:t>
+      </w:r>
+    </w:p>
+    <w:p>
+      <w:pPr>
+        <w:pStyle w:val="ListParagraph"/>
+        <w:numPr>
+          <w:ilvl w:val="1"/>
+          <w:numId w:val="6"/>
+        </w:numPr>
+        <w:spacing w:line="240" w:lineRule="auto"/>
+      </w:pPr>
+      <w:r>
+        <w:t>Animations</w:t>
+      </w:r>
+    </w:p>
+    <w:p>
+      <w:pPr>
+        <w:pStyle w:val="ListParagraph"/>
+        <w:numPr>
+          <w:ilvl w:val="2"/>
+          <w:numId w:val="6"/>
+        </w:numPr>
+        <w:spacing w:line="240" w:lineRule="auto"/>
+      </w:pPr>
+      <w:r>
+        <w:t>Casting</w:t>
+      </w:r>
+    </w:p>
+    <w:p>
+      <w:pPr>
+        <w:pStyle w:val="ListParagraph"/>
+        <w:numPr>
+          <w:ilvl w:val="1"/>
+          <w:numId w:val="6"/>
+        </w:numPr>
+        <w:spacing w:line="240" w:lineRule="auto"/>
+      </w:pPr>
+      <w:r>
+        <w:t>Turn Indicat</w:t>
+      </w:r>
+      <w:r>
+        <w:t>ion</w:t>
+      </w:r>
+    </w:p>
+    <w:p>
+      <w:pPr>
+        <w:pStyle w:val="ListParagraph"/>
+        <w:numPr>
+          <w:ilvl w:val="1"/>
+          <w:numId w:val="6"/>
+        </w:numPr>
+        <w:spacing w:line="240" w:lineRule="auto"/>
+      </w:pPr>
+      <w:r>
+        <w:t>Character Sprite</w:t>
+      </w:r>
+    </w:p>
+    <w:p>
+      <w:pPr>
+        <w:pStyle w:val="ListParagraph"/>
+        <w:numPr>
+          <w:ilvl w:val="1"/>
+          <w:numId w:val="6"/>
+        </w:numPr>
+        <w:spacing w:line="240" w:lineRule="auto"/>
+      </w:pPr>
+      <w:r>
+        <w:t>Combat Improvements</w:t>
+      </w:r>
+    </w:p>
+    <w:p>
+      <w:pPr>
+        <w:pStyle w:val="ListParagraph"/>
+        <w:numPr>
+          <w:ilvl w:val="0"/>
+          <w:numId w:val="6"/>
+        </w:numPr>
+        <w:spacing w:line="240" w:lineRule="auto"/>
+      </w:pPr>
+      <w:r>
+        <w:t>Performance Improvements</w:t>
+      </w:r>
+    </w:p>
+    <w:p>
+      <w:pPr>
+        <w:pStyle w:val="ListParagraph"/>
+        <w:numPr>
+          <w:ilvl w:val="1"/>
+          <w:numId w:val="6"/>
+        </w:numPr>
+        <w:spacing w:line="240" w:lineRule="auto"/>
+      </w:pPr>
+      <w:r>
+        <w:t>Turns seem to lag</w:t>
+      </w:r>
       <w:bookmarkStart w:id="0" w:name="_GoBack"/>
-      <w:r>
-        <w:t>Introduce chunk map abstraction</w:t>
-      </w:r>
-    </w:p>
-    <w:p>
-      <w:pPr>
-        <w:pStyle w:val="ListParagraph"/>
-        <w:numPr>
-          <w:ilvl w:val="1"/>
-          <w:numId w:val="6"/>
-        </w:numPr>
-      </w:pPr>
-      <w:r>
-        <w:t>Separate object generation steps into tiers</w:t>
-      </w:r>
-    </w:p>
-    <w:p>
-      <w:pPr>
-        <w:pStyle w:val="ListParagraph"/>
-        <w:numPr>
-          <w:ilvl w:val="1"/>
-          <w:numId w:val="6"/>
-        </w:numPr>
-      </w:pPr>
-      <w:r>
-        <w:t>Ensure path existence for keys and doors</w:t>
-      </w:r>
-    </w:p>
-    <w:bookmarkEnd w:id="0"/>
-    <w:p>
-      <w:pPr>
-        <w:pStyle w:val="ListParagraph"/>
-        <w:numPr>
-          <w:ilvl w:val="0"/>
-          <w:numId w:val="6"/>
-        </w:numPr>
-      </w:pPr>
-      <w:r>
-        <w:t>Finish core game loop</w:t>
-      </w:r>
-    </w:p>
-    <w:p>
-      <w:pPr>
-        <w:pStyle w:val="ListParagraph"/>
-        <w:numPr>
-          <w:ilvl w:val="1"/>
-          <w:numId w:val="6"/>
-        </w:numPr>
-      </w:pPr>
-      <w:r>
-        <w:t>Set up 5 level stage</w:t>
-      </w:r>
-    </w:p>
-    <w:p>
-      <w:pPr>
+      <w:bookmarkEnd w:id="0"/>
+    </w:p>
+    <w:p>
+      <w:pPr>
+        <w:spacing w:line="240" w:lineRule="auto"/>
         <w:rPr>
           <w:b/>
           <w:bCs/>
@@ -120,6 +277,7 @@
           <w:ilvl w:val="0"/>
           <w:numId w:val="6"/>
         </w:numPr>
+        <w:spacing w:line="240" w:lineRule="auto"/>
       </w:pPr>
       <w:r>
         <w:t>Rebuild spell system</w:t>
@@ -132,6 +290,7 @@
           <w:ilvl w:val="0"/>
           <w:numId w:val="6"/>
         </w:numPr>
+        <w:spacing w:line="240" w:lineRule="auto"/>
       </w:pPr>
       <w:r>
         <w:t>Define core game loop</w:t>
@@ -144,6 +303,7 @@
           <w:ilvl w:val="1"/>
           <w:numId w:val="6"/>
         </w:numPr>
+        <w:spacing w:line="240" w:lineRule="auto"/>
       </w:pPr>
       <w:r>
         <w:t>Define win condition</w:t>
@@ -156,6 +316,7 @@
           <w:ilvl w:val="0"/>
           <w:numId w:val="6"/>
         </w:numPr>
+        <w:spacing w:line="240" w:lineRule="auto"/>
       </w:pPr>
       <w:r>
         <w:t>Begin building core loop structure</w:t>
@@ -168,6 +329,7 @@
           <w:ilvl w:val="1"/>
           <w:numId w:val="6"/>
         </w:numPr>
+        <w:spacing w:line="240" w:lineRule="auto"/>
       </w:pPr>
       <w:r>
         <w:t>Add defined exit</w:t>
@@ -180,6 +342,7 @@
           <w:ilvl w:val="1"/>
           <w:numId w:val="6"/>
         </w:numPr>
+        <w:spacing w:line="240" w:lineRule="auto"/>
       </w:pPr>
       <w:r>
         <w:t>Add “key” that much be obtained to progress</w:t>
@@ -187,6 +350,7 @@
     </w:p>
     <w:p>
       <w:pPr>
+        <w:spacing w:line="240" w:lineRule="auto"/>
         <w:rPr>
           <w:b/>
           <w:bCs/>
@@ -207,6 +371,7 @@
           <w:ilvl w:val="0"/>
           <w:numId w:val="4"/>
         </w:numPr>
+        <w:spacing w:line="240" w:lineRule="auto"/>
       </w:pPr>
       <w:r>
         <w:t>Moving Camera</w:t>
@@ -219,6 +384,7 @@
           <w:ilvl w:val="0"/>
           <w:numId w:val="4"/>
         </w:numPr>
+        <w:spacing w:line="240" w:lineRule="auto"/>
       </w:pPr>
       <w:r>
         <w:t>Review Turn System</w:t>
@@ -231,6 +397,7 @@
           <w:ilvl w:val="0"/>
           <w:numId w:val="4"/>
         </w:numPr>
+        <w:spacing w:line="240" w:lineRule="auto"/>
         <w:rPr>
           <w:b/>
           <w:bCs/>
@@ -247,6 +414,7 @@
           <w:ilvl w:val="1"/>
           <w:numId w:val="4"/>
         </w:numPr>
+        <w:spacing w:line="240" w:lineRule="auto"/>
       </w:pPr>
       <w:r>
         <w:t>Place “structures”</w:t>
@@ -259,6 +427,7 @@
           <w:ilvl w:val="0"/>
           <w:numId w:val="4"/>
         </w:numPr>
+        <w:spacing w:line="240" w:lineRule="auto"/>
       </w:pPr>
       <w:r>
         <w:t>UI Improvements</w:t>
@@ -266,6 +435,7 @@
     </w:p>
     <w:p>
       <w:pPr>
+        <w:spacing w:line="240" w:lineRule="auto"/>
         <w:rPr>
           <w:b/>
           <w:bCs/>
@@ -286,6 +456,7 @@
           <w:ilvl w:val="0"/>
           <w:numId w:val="1"/>
         </w:numPr>
+        <w:spacing w:line="240" w:lineRule="auto"/>
       </w:pPr>
       <w:r>
         <w:t>Basic UI</w:t>
@@ -298,6 +469,7 @@
           <w:ilvl w:val="1"/>
           <w:numId w:val="1"/>
         </w:numPr>
+        <w:spacing w:line="240" w:lineRule="auto"/>
       </w:pPr>
       <w:r>
         <w:t>Player HP</w:t>
@@ -310,6 +482,7 @@
           <w:ilvl w:val="1"/>
           <w:numId w:val="1"/>
         </w:numPr>
+        <w:spacing w:line="240" w:lineRule="auto"/>
       </w:pPr>
       <w:r>
         <w:t>4 spells slots (Q, W, E, R triggers)</w:t>
@@ -322,6 +495,7 @@
           <w:ilvl w:val="0"/>
           <w:numId w:val="1"/>
         </w:numPr>
+        <w:spacing w:line="240" w:lineRule="auto"/>
       </w:pPr>
       <w:r>
         <w:t>Playable Components</w:t>
@@ -334,6 +508,7 @@
           <w:ilvl w:val="1"/>
           <w:numId w:val="1"/>
         </w:numPr>
+        <w:spacing w:line="240" w:lineRule="auto"/>
       </w:pPr>
       <w:r>
         <w:t>Add monster attack</w:t>
@@ -346,6 +521,7 @@
           <w:ilvl w:val="1"/>
           <w:numId w:val="1"/>
         </w:numPr>
+        <w:spacing w:line="240" w:lineRule="auto"/>
       </w:pPr>
       <w:r>
         <w:t>Have 4 basic abilities</w:t>
@@ -358,6 +534,7 @@
           <w:ilvl w:val="1"/>
           <w:numId w:val="1"/>
         </w:numPr>
+        <w:spacing w:line="240" w:lineRule="auto"/>
       </w:pPr>
       <w:r>
         <w:t>Add impassable terrain</w:t>
@@ -370,6 +547,7 @@
           <w:ilvl w:val="1"/>
           <w:numId w:val="1"/>
         </w:numPr>
+        <w:spacing w:line="240" w:lineRule="auto"/>
       </w:pPr>
       <w:r>
         <w:t>Add basic player death state</w:t>
@@ -382,6 +560,7 @@
           <w:ilvl w:val="0"/>
           <w:numId w:val="1"/>
         </w:numPr>
+        <w:spacing w:line="240" w:lineRule="auto"/>
       </w:pPr>
       <w:r>
         <w:t>General Refactoring</w:t>
@@ -392,6 +571,7 @@
     </w:p>
     <w:p>
       <w:pPr>
+        <w:spacing w:line="240" w:lineRule="auto"/>
         <w:rPr>
           <w:b/>
           <w:bCs/>
@@ -412,8 +592,10 @@
           <w:ilvl w:val="0"/>
           <w:numId w:val="2"/>
         </w:numPr>
-      </w:pPr>
-      <w:r>
+        <w:spacing w:line="240" w:lineRule="auto"/>
+      </w:pPr>
+      <w:r>
+        <w:lastRenderedPageBreak/>
         <w:t>Basic Movement</w:t>
       </w:r>
     </w:p>
@@ -424,6 +606,7 @@
           <w:ilvl w:val="1"/>
           <w:numId w:val="2"/>
         </w:numPr>
+        <w:spacing w:line="240" w:lineRule="auto"/>
       </w:pPr>
       <w:r>
         <w:t>Player movement on a grid</w:t>
@@ -436,6 +619,7 @@
           <w:ilvl w:val="1"/>
           <w:numId w:val="2"/>
         </w:numPr>
+        <w:spacing w:line="240" w:lineRule="auto"/>
       </w:pPr>
       <w:r>
         <w:t>Collisions w/ other objects</w:t>
@@ -448,6 +632,7 @@
           <w:ilvl w:val="1"/>
           <w:numId w:val="2"/>
         </w:numPr>
+        <w:spacing w:line="240" w:lineRule="auto"/>
       </w:pPr>
       <w:r>
         <w:t>Monster movement on grid</w:t>
@@ -460,6 +645,7 @@
           <w:ilvl w:val="0"/>
           <w:numId w:val="2"/>
         </w:numPr>
+        <w:spacing w:line="240" w:lineRule="auto"/>
       </w:pPr>
       <w:r>
         <w:t>Basic Object Interaction</w:t>
@@ -472,6 +658,7 @@
           <w:ilvl w:val="1"/>
           <w:numId w:val="2"/>
         </w:numPr>
+        <w:spacing w:line="240" w:lineRule="auto"/>
       </w:pPr>
       <w:r>
         <w:t>Spell applications</w:t>
@@ -484,6 +671,7 @@
           <w:ilvl w:val="1"/>
           <w:numId w:val="2"/>
         </w:numPr>
+        <w:spacing w:line="240" w:lineRule="auto"/>
       </w:pPr>
       <w:r>
         <w:t>Damage application</w:t>

</xml_diff>

<commit_message>
Added placeholder graphics for walls and character sprite. Updated room random generation system to use updated tileset.
</commit_message>
<xml_diff>
--- a/Documentation/Dreamscape Project Log.docx
+++ b/Documentation/Dreamscape Project Log.docx
@@ -2,6 +2,76 @@
 <file path=word/document.xml><?xml version="1.0" encoding="utf-8"?>
 <w:document xmlns:wpc="http://schemas.microsoft.com/office/word/2010/wordprocessingCanvas" xmlns:cx="http://schemas.microsoft.com/office/drawing/2014/chartex" xmlns:cx1="http://schemas.microsoft.com/office/drawing/2015/9/8/chartex" xmlns:cx2="http://schemas.microsoft.com/office/drawing/2015/10/21/chartex" xmlns:cx3="http://schemas.microsoft.com/office/drawing/2016/5/9/chartex" xmlns:cx4="http://schemas.microsoft.com/office/drawing/2016/5/10/chartex" xmlns:cx5="http://schemas.microsoft.com/office/drawing/2016/5/11/chartex" xmlns:cx6="http://schemas.microsoft.com/office/drawing/2016/5/12/chartex" xmlns:cx7="http://schemas.microsoft.com/office/drawing/2016/5/13/chartex" xmlns:cx8="http://schemas.microsoft.com/office/drawing/2016/5/14/chartex" xmlns:mc="http://schemas.openxmlformats.org/markup-compatibility/2006" xmlns:aink="http://schemas.microsoft.com/office/drawing/2016/ink" xmlns:am3d="http://schemas.microsoft.com/office/drawing/2017/model3d" xmlns:o="urn:schemas-microsoft-com:office:office" xmlns:r="http://schemas.openxmlformats.org/officeDocument/2006/relationships" xmlns:m="http://schemas.openxmlformats.org/officeDocument/2006/math" xmlns:v="urn:schemas-microsoft-com:vml" xmlns:wp14="http://schemas.microsoft.com/office/word/2010/wordprocessingDrawing" xmlns:wp="http://schemas.openxmlformats.org/drawingml/2006/wordprocessingDrawing" xmlns:w10="urn:schemas-microsoft-com:office:word" xmlns:w="http://schemas.openxmlformats.org/wordprocessingml/2006/main" xmlns:w14="http://schemas.microsoft.com/office/word/2010/wordml" xmlns:w15="http://schemas.microsoft.com/office/word/2012/wordml" xmlns:w16cid="http://schemas.microsoft.com/office/word/2016/wordml/cid" xmlns:w16se="http://schemas.microsoft.com/office/word/2015/wordml/symex" xmlns:wpg="http://schemas.microsoft.com/office/word/2010/wordprocessingGroup" xmlns:wpi="http://schemas.microsoft.com/office/word/2010/wordprocessingInk" xmlns:wne="http://schemas.microsoft.com/office/word/2006/wordml" xmlns:wps="http://schemas.microsoft.com/office/word/2010/wordprocessingShape" mc:Ignorable="w14 w15 w16se w16cid wp14">
   <w:body>
+    <w:p>
+      <w:pPr>
+        <w:spacing w:line="240" w:lineRule="auto"/>
+        <w:rPr>
+          <w:b/>
+          <w:bCs/>
+        </w:rPr>
+      </w:pPr>
+      <w:bookmarkStart w:id="0" w:name="_GoBack"/>
+      <w:bookmarkEnd w:id="0"/>
+      <w:r>
+        <w:rPr>
+          <w:b/>
+          <w:bCs/>
+        </w:rPr>
+        <w:t>Week 7</w:t>
+      </w:r>
+    </w:p>
+    <w:p>
+      <w:pPr>
+        <w:pStyle w:val="ListParagraph"/>
+        <w:numPr>
+          <w:ilvl w:val="0"/>
+          <w:numId w:val="6"/>
+        </w:numPr>
+        <w:spacing w:line="240" w:lineRule="auto"/>
+      </w:pPr>
+      <w:r>
+        <w:t>Art, Animations, and Graphics</w:t>
+      </w:r>
+    </w:p>
+    <w:p>
+      <w:pPr>
+        <w:pStyle w:val="ListParagraph"/>
+        <w:numPr>
+          <w:ilvl w:val="1"/>
+          <w:numId w:val="6"/>
+        </w:numPr>
+        <w:spacing w:line="240" w:lineRule="auto"/>
+      </w:pPr>
+      <w:r>
+        <w:t>Implement player sprite</w:t>
+      </w:r>
+    </w:p>
+    <w:p>
+      <w:pPr>
+        <w:pStyle w:val="ListParagraph"/>
+        <w:numPr>
+          <w:ilvl w:val="1"/>
+          <w:numId w:val="6"/>
+        </w:numPr>
+        <w:spacing w:line="240" w:lineRule="auto"/>
+      </w:pPr>
+      <w:r>
+        <w:t>Implement wall sprites</w:t>
+      </w:r>
+    </w:p>
+    <w:p>
+      <w:pPr>
+        <w:pStyle w:val="ListParagraph"/>
+        <w:numPr>
+          <w:ilvl w:val="1"/>
+          <w:numId w:val="6"/>
+        </w:numPr>
+        <w:spacing w:line="240" w:lineRule="auto"/>
+      </w:pPr>
+      <w:r>
+        <w:t>Add casting animation</w:t>
+      </w:r>
+    </w:p>
     <w:p>
       <w:pPr>
         <w:spacing w:line="240" w:lineRule="auto"/>
@@ -22,7 +92,7 @@
           <w:b/>
           <w:bCs/>
         </w:rPr>
-        <w:t>5</w:t>
+        <w:t>6</w:t>
       </w:r>
     </w:p>
     <w:p>
@@ -168,62 +238,30 @@
         <w:spacing w:line="240" w:lineRule="auto"/>
       </w:pPr>
       <w:r>
-        <w:t>Animations</w:t>
-      </w:r>
-    </w:p>
-    <w:p>
-      <w:pPr>
-        <w:pStyle w:val="ListParagraph"/>
-        <w:numPr>
-          <w:ilvl w:val="2"/>
-          <w:numId w:val="6"/>
-        </w:numPr>
-        <w:spacing w:line="240" w:lineRule="auto"/>
-      </w:pPr>
-      <w:r>
-        <w:t>Casting</w:t>
-      </w:r>
-    </w:p>
-    <w:p>
-      <w:pPr>
-        <w:pStyle w:val="ListParagraph"/>
-        <w:numPr>
-          <w:ilvl w:val="1"/>
-          <w:numId w:val="6"/>
-        </w:numPr>
-        <w:spacing w:line="240" w:lineRule="auto"/>
-      </w:pPr>
-      <w:r>
-        <w:t>Turn Indicat</w:t>
-      </w:r>
-      <w:r>
-        <w:t>ion</w:t>
-      </w:r>
-    </w:p>
-    <w:p>
-      <w:pPr>
-        <w:pStyle w:val="ListParagraph"/>
-        <w:numPr>
-          <w:ilvl w:val="1"/>
-          <w:numId w:val="6"/>
-        </w:numPr>
-        <w:spacing w:line="240" w:lineRule="auto"/>
-      </w:pPr>
-      <w:r>
-        <w:t>Character Sprite</w:t>
-      </w:r>
-    </w:p>
-    <w:p>
-      <w:pPr>
-        <w:pStyle w:val="ListParagraph"/>
-        <w:numPr>
-          <w:ilvl w:val="1"/>
-          <w:numId w:val="6"/>
-        </w:numPr>
-        <w:spacing w:line="240" w:lineRule="auto"/>
-      </w:pPr>
-      <w:r>
-        <w:t>Combat Improvements</w:t>
+        <w:t>Basic Casting Animation</w:t>
+      </w:r>
+    </w:p>
+    <w:p>
+      <w:pPr>
+        <w:spacing w:line="240" w:lineRule="auto"/>
+        <w:rPr>
+          <w:b/>
+          <w:bCs/>
+        </w:rPr>
+      </w:pPr>
+      <w:r>
+        <w:rPr>
+          <w:b/>
+          <w:bCs/>
+        </w:rPr>
+        <w:t xml:space="preserve">Week </w:t>
+      </w:r>
+      <w:r>
+        <w:rPr>
+          <w:b/>
+          <w:bCs/>
+        </w:rPr>
+        <w:t>5</w:t>
       </w:r>
     </w:p>
     <w:p>
@@ -236,23 +274,8 @@
         <w:spacing w:line="240" w:lineRule="auto"/>
       </w:pPr>
       <w:r>
-        <w:t>Performance Improvements</w:t>
-      </w:r>
-    </w:p>
-    <w:p>
-      <w:pPr>
-        <w:pStyle w:val="ListParagraph"/>
-        <w:numPr>
-          <w:ilvl w:val="1"/>
-          <w:numId w:val="6"/>
-        </w:numPr>
-        <w:spacing w:line="240" w:lineRule="auto"/>
-      </w:pPr>
-      <w:r>
-        <w:t>Turns seem to lag</w:t>
-      </w:r>
-      <w:bookmarkStart w:id="0" w:name="_GoBack"/>
-      <w:bookmarkEnd w:id="0"/>
+        <w:t>Moving!</w:t>
+      </w:r>
     </w:p>
     <w:p>
       <w:pPr>
@@ -563,6 +586,7 @@
         <w:spacing w:line="240" w:lineRule="auto"/>
       </w:pPr>
       <w:r>
+        <w:lastRenderedPageBreak/>
         <w:t>General Refactoring</w:t>
       </w:r>
       <w:r>
@@ -595,7 +619,6 @@
         <w:spacing w:line="240" w:lineRule="auto"/>
       </w:pPr>
       <w:r>
-        <w:lastRenderedPageBreak/>
         <w:t>Basic Movement</w:t>
       </w:r>
     </w:p>
@@ -676,24 +699,6 @@
       <w:r>
         <w:t>Damage application</w:t>
       </w:r>
-    </w:p>
-    <w:p>
-      <w:pPr>
-        <w:rPr>
-          <w:b/>
-          <w:bCs/>
-        </w:rPr>
-      </w:pPr>
-    </w:p>
-    <w:p/>
-    <w:p/>
-    <w:p>
-      <w:pPr>
-        <w:rPr>
-          <w:b/>
-          <w:bCs/>
-        </w:rPr>
-      </w:pPr>
     </w:p>
     <w:sectPr>
       <w:pgSz w:w="12240" w:h="15840"/>
@@ -1512,7 +1517,7 @@
       </w:pPr>
     </w:pPrDefault>
   </w:docDefaults>
-  <w:latentStyles w:defLockedState="0" w:defUIPriority="99" w:defSemiHidden="0" w:defUnhideWhenUsed="0" w:defQFormat="0" w:count="376">
+  <w:latentStyles w:defLockedState="0" w:defUIPriority="99" w:defSemiHidden="0" w:defUnhideWhenUsed="0" w:defQFormat="0" w:count="377">
     <w:lsdException w:name="Normal" w:uiPriority="0" w:qFormat="1"/>
     <w:lsdException w:name="heading 1" w:uiPriority="9" w:qFormat="1"/>
     <w:lsdException w:name="heading 2" w:semiHidden="1" w:uiPriority="9" w:unhideWhenUsed="1" w:qFormat="1"/>
@@ -1618,7 +1623,6 @@
     <w:lsdException w:name="HTML Sample" w:semiHidden="1" w:unhideWhenUsed="1"/>
     <w:lsdException w:name="HTML Typewriter" w:semiHidden="1" w:unhideWhenUsed="1"/>
     <w:lsdException w:name="HTML Variable" w:semiHidden="1" w:unhideWhenUsed="1"/>
-    <w:lsdException w:name="Normal Table" w:semiHidden="1" w:unhideWhenUsed="1"/>
     <w:lsdException w:name="annotation subject" w:semiHidden="1" w:unhideWhenUsed="1"/>
     <w:lsdException w:name="No List" w:semiHidden="1" w:unhideWhenUsed="1"/>
     <w:lsdException w:name="Outline List 1" w:semiHidden="1" w:unhideWhenUsed="1"/>
@@ -1665,10 +1669,8 @@
     <w:lsdException w:name="Table Subtle 2" w:semiHidden="1" w:unhideWhenUsed="1"/>
     <w:lsdException w:name="Table Web 1" w:semiHidden="1" w:unhideWhenUsed="1"/>
     <w:lsdException w:name="Table Web 2" w:semiHidden="1" w:unhideWhenUsed="1"/>
-    <w:lsdException w:name="Table Web 3" w:semiHidden="1" w:unhideWhenUsed="1"/>
     <w:lsdException w:name="Balloon Text" w:semiHidden="1" w:unhideWhenUsed="1"/>
     <w:lsdException w:name="Table Grid" w:uiPriority="39"/>
-    <w:lsdException w:name="Table Theme" w:semiHidden="1" w:unhideWhenUsed="1"/>
     <w:lsdException w:name="Placeholder Text" w:semiHidden="1"/>
     <w:lsdException w:name="No Spacing" w:uiPriority="1" w:qFormat="1"/>
     <w:lsdException w:name="Light Shading" w:uiPriority="60"/>
@@ -1889,6 +1891,7 @@
     <w:lsdException w:name="Hashtag" w:semiHidden="1" w:unhideWhenUsed="1"/>
     <w:lsdException w:name="Unresolved Mention" w:semiHidden="1" w:unhideWhenUsed="1"/>
     <w:lsdException w:name="Smart Link" w:semiHidden="1" w:unhideWhenUsed="1"/>
+    <w:lsdException w:name="Smart Link Error" w:semiHidden="1" w:unhideWhenUsed="1"/>
   </w:latentStyles>
   <w:style w:type="paragraph" w:default="1" w:styleId="Normal">
     <w:name w:val="Normal"/>

</xml_diff>